<commit_message>
Add weights and editing of weights for exercises.
</commit_message>
<xml_diff>
--- a/Lettertype.docx
+++ b/Lettertype.docx
@@ -10,7 +10,6 @@
           <w:szCs w:val="200"/>
         </w:rPr>
       </w:pPr>
-      <w:bookmarkStart w:id="0" w:name="_GoBack"/>
       <w:r>
         <w:rPr>
           <w:rFonts w:ascii="Brush Script MT" w:hAnsi="Brush Script MT"/>
@@ -18,6 +17,33 @@
           <w:szCs w:val="200"/>
         </w:rPr>
         <w:t>STRONK</w:t>
+      </w:r>
+    </w:p>
+    <w:p>
+      <w:pPr>
+        <w:rPr>
+          <w:rFonts w:ascii="Brush Script MT" w:hAnsi="Brush Script MT"/>
+          <w:sz w:val="200"/>
+          <w:szCs w:val="200"/>
+        </w:rPr>
+      </w:pPr>
+    </w:p>
+    <w:p>
+      <w:pPr>
+        <w:rPr>
+          <w:rFonts w:ascii="Propaganda" w:hAnsi="Propaganda"/>
+          <w:sz w:val="200"/>
+          <w:szCs w:val="200"/>
+        </w:rPr>
+      </w:pPr>
+      <w:bookmarkStart w:id="0" w:name="_GoBack"/>
+      <w:r>
+        <w:rPr>
+          <w:rFonts w:ascii="Propaganda" w:hAnsi="Propaganda"/>
+          <w:sz w:val="200"/>
+          <w:szCs w:val="200"/>
+        </w:rPr>
+        <w:t>Fit</w:t>
       </w:r>
       <w:bookmarkEnd w:id="0"/>
     </w:p>
@@ -154,6 +180,7 @@
     <w:lsdException w:name="HTML Sample" w:semiHidden="1" w:unhideWhenUsed="1"/>
     <w:lsdException w:name="HTML Typewriter" w:semiHidden="1" w:unhideWhenUsed="1"/>
     <w:lsdException w:name="HTML Variable" w:semiHidden="1" w:unhideWhenUsed="1"/>
+    <w:lsdException w:name="Normal Table" w:semiHidden="1" w:unhideWhenUsed="1"/>
     <w:lsdException w:name="annotation subject" w:semiHidden="1" w:unhideWhenUsed="1"/>
     <w:lsdException w:name="No List" w:semiHidden="1" w:unhideWhenUsed="1"/>
     <w:lsdException w:name="Outline List 1" w:semiHidden="1" w:unhideWhenUsed="1"/>
@@ -200,8 +227,10 @@
     <w:lsdException w:name="Table Subtle 2" w:semiHidden="1" w:unhideWhenUsed="1"/>
     <w:lsdException w:name="Table Web 1" w:semiHidden="1" w:unhideWhenUsed="1"/>
     <w:lsdException w:name="Table Web 2" w:semiHidden="1" w:unhideWhenUsed="1"/>
+    <w:lsdException w:name="Table Web 3" w:semiHidden="1" w:unhideWhenUsed="1"/>
     <w:lsdException w:name="Balloon Text" w:semiHidden="1" w:unhideWhenUsed="1"/>
     <w:lsdException w:name="Table Grid" w:uiPriority="39"/>
+    <w:lsdException w:name="Table Theme" w:semiHidden="1" w:unhideWhenUsed="1"/>
     <w:lsdException w:name="Placeholder Text" w:semiHidden="1"/>
     <w:lsdException w:name="No Spacing" w:uiPriority="1" w:qFormat="1"/>
     <w:lsdException w:name="Light Shading" w:uiPriority="60"/>

</xml_diff>